<commit_message>
Report of 2, 3 and 5 updated and completed
</commit_message>
<xml_diff>
--- a/ProblemSolutions/ALG2.docx
+++ b/ProblemSolutions/ALG2.docx
@@ -4,7 +4,7 @@
   <w:body>
     <w:p>
       <w:pPr>
-        <w:pStyle w:val="Body"/>
+        <w:pStyle w:val="Body A"/>
         <w:jc w:val="center"/>
         <w:rPr>
           <w:rFonts w:ascii="Times New Roman" w:cs="Times New Roman" w:hAnsi="Times New Roman" w:eastAsia="Times New Roman"/>
@@ -29,8 +29,7 @@
     </w:p>
     <w:p>
       <w:pPr>
-        <w:pStyle w:val="Body"/>
-        <w:jc w:val="left"/>
+        <w:pStyle w:val="Body A"/>
         <w:rPr>
           <w:rFonts w:ascii="Times New Roman" w:cs="Times New Roman" w:hAnsi="Times New Roman" w:eastAsia="Times New Roman"/>
           <w:b w:val="1"/>
@@ -43,17 +42,13 @@
     <w:p>
       <w:pPr>
         <w:pStyle w:val="Default"/>
-        <w:bidi w:val="0"/>
-        <w:spacing w:before="0" w:after="240" w:line="240" w:lineRule="auto"/>
-        <w:ind w:left="0" w:right="0" w:firstLine="0"/>
-        <w:jc w:val="left"/>
+        <w:spacing w:before="0" w:after="240" w:line="240" w:lineRule="auto"/>
         <w:rPr>
           <w:rFonts w:ascii="Times Roman" w:cs="Times Roman" w:hAnsi="Times Roman" w:eastAsia="Times Roman"/>
           <w:b w:val="1"/>
           <w:bCs w:val="1"/>
           <w:sz w:val="28"/>
           <w:szCs w:val="28"/>
-          <w:rtl w:val="0"/>
         </w:rPr>
       </w:pPr>
       <w:r>
@@ -84,13 +79,11 @@
     <w:p>
       <w:pPr>
         <w:pStyle w:val="Default"/>
-        <w:bidi w:val="0"/>
-        <w:spacing w:before="0" w:after="240" w:line="240" w:lineRule="auto"/>
-        <w:ind w:left="0" w:right="0" w:firstLine="0"/>
+        <w:spacing w:before="0" w:after="240" w:line="240" w:lineRule="auto"/>
         <w:jc w:val="both"/>
         <w:rPr>
           <w:rFonts w:ascii="Times Roman" w:cs="Times Roman" w:hAnsi="Times Roman" w:eastAsia="Times Roman"/>
-          <w:rtl w:val="0"/>
+          <w:lang w:val="en-US"/>
         </w:rPr>
       </w:pPr>
       <w:r>
@@ -105,13 +98,10 @@
     <w:p>
       <w:pPr>
         <w:pStyle w:val="Default"/>
-        <w:bidi w:val="0"/>
-        <w:spacing w:before="0" w:after="240" w:line="240" w:lineRule="auto"/>
-        <w:ind w:left="0" w:right="0" w:firstLine="0"/>
+        <w:spacing w:before="0" w:after="240" w:line="240" w:lineRule="auto"/>
         <w:jc w:val="both"/>
         <w:rPr>
           <w:rFonts w:ascii="Times Roman" w:cs="Times Roman" w:hAnsi="Times Roman" w:eastAsia="Times Roman"/>
-          <w:rtl w:val="0"/>
         </w:rPr>
       </w:pPr>
       <w:r>
@@ -136,6 +126,7 @@
         <w:rPr>
           <w:rFonts w:ascii="Times Roman" w:hAnsi="Times Roman" w:hint="default"/>
           <w:rtl w:val="0"/>
+          <w:lang w:val="de-DE"/>
         </w:rPr>
         <w:t xml:space="preserve">× </w:t>
       </w:r>
@@ -151,13 +142,10 @@
     <w:p>
       <w:pPr>
         <w:pStyle w:val="Default"/>
-        <w:bidi w:val="0"/>
-        <w:spacing w:before="0" w:after="240" w:line="240" w:lineRule="auto"/>
-        <w:ind w:left="0" w:right="0" w:firstLine="0"/>
+        <w:spacing w:before="0" w:after="240" w:line="240" w:lineRule="auto"/>
         <w:jc w:val="both"/>
         <w:rPr>
           <w:rFonts w:ascii="Times Roman" w:cs="Times Roman" w:hAnsi="Times Roman" w:eastAsia="Times Roman"/>
-          <w:rtl w:val="0"/>
         </w:rPr>
       </w:pPr>
       <w:r>
@@ -182,6 +170,7 @@
         <w:rPr>
           <w:rFonts w:ascii="Times Roman" w:hAnsi="Times Roman" w:hint="default"/>
           <w:rtl w:val="0"/>
+          <w:lang w:val="de-DE"/>
         </w:rPr>
         <w:t xml:space="preserve">× </w:t>
       </w:r>
@@ -197,30 +186,23 @@
     <w:p>
       <w:pPr>
         <w:pStyle w:val="Default"/>
-        <w:bidi w:val="0"/>
-        <w:spacing w:before="0" w:after="240" w:line="240" w:lineRule="auto"/>
-        <w:ind w:left="0" w:right="0" w:firstLine="0"/>
-        <w:jc w:val="left"/>
-        <w:rPr>
-          <w:rFonts w:ascii="Times Roman" w:cs="Times Roman" w:hAnsi="Times Roman" w:eastAsia="Times Roman"/>
-          <w:rtl w:val="0"/>
-        </w:rPr>
-      </w:pPr>
-    </w:p>
-    <w:p>
-      <w:pPr>
-        <w:pStyle w:val="Default"/>
-        <w:bidi w:val="0"/>
-        <w:spacing w:before="0" w:after="240" w:line="240" w:lineRule="auto"/>
-        <w:ind w:left="0" w:right="0" w:firstLine="0"/>
-        <w:jc w:val="left"/>
+        <w:spacing w:before="0" w:after="240" w:line="240" w:lineRule="auto"/>
+        <w:rPr>
+          <w:rFonts w:ascii="Times Roman" w:cs="Times Roman" w:hAnsi="Times Roman" w:eastAsia="Times Roman"/>
+        </w:rPr>
+      </w:pPr>
+    </w:p>
+    <w:p>
+      <w:pPr>
+        <w:pStyle w:val="Default"/>
+        <w:spacing w:before="0" w:after="240" w:line="240" w:lineRule="auto"/>
         <w:rPr>
           <w:rFonts w:ascii="Times Roman" w:cs="Times Roman" w:hAnsi="Times Roman" w:eastAsia="Times Roman"/>
           <w:b w:val="1"/>
           <w:bCs w:val="1"/>
           <w:sz w:val="28"/>
           <w:szCs w:val="28"/>
-          <w:rtl w:val="0"/>
+          <w:lang w:val="en-US"/>
         </w:rPr>
       </w:pPr>
       <w:r>
@@ -239,13 +221,9 @@
     <w:p>
       <w:pPr>
         <w:pStyle w:val="Default"/>
-        <w:bidi w:val="0"/>
-        <w:spacing w:before="0" w:after="240" w:line="240" w:lineRule="auto"/>
-        <w:ind w:left="0" w:right="0" w:firstLine="0"/>
-        <w:jc w:val="left"/>
-        <w:rPr>
-          <w:rFonts w:ascii="Times Roman" w:cs="Times Roman" w:hAnsi="Times Roman" w:eastAsia="Times Roman"/>
-          <w:rtl w:val="0"/>
+        <w:spacing w:before="0" w:after="240" w:line="240" w:lineRule="auto"/>
+        <w:rPr>
+          <w:rFonts w:ascii="Times Roman" w:cs="Times Roman" w:hAnsi="Times Roman" w:eastAsia="Times Roman"/>
         </w:rPr>
       </w:pPr>
       <w:r>
@@ -262,20 +240,13 @@
           <w:rtl w:val="0"/>
           <w:lang w:val="en-US"/>
         </w:rPr>
-        <w:t xml:space="preserve">orithm2: </w:t>
-      </w:r>
-      <w:r>
-        <w:rPr>
-          <w:rFonts w:ascii="Times Roman" w:hAnsi="Times Roman"/>
-          <w:rtl w:val="0"/>
-          <w:lang w:val="en-US"/>
-        </w:rPr>
-        <w:t xml:space="preserve">Design a </w:t>
+        <w:t xml:space="preserve">orithm2: Design a </w:t>
       </w:r>
       <w:r>
         <w:rPr>
           <w:rFonts w:ascii="Times Roman" w:hAnsi="Times Roman" w:hint="default"/>
           <w:rtl w:val="0"/>
+          <w:lang w:val="de-DE"/>
         </w:rPr>
         <w:t>Θ</w:t>
       </w:r>
@@ -283,102 +254,403 @@
         <w:rPr>
           <w:rFonts w:ascii="Times Roman" w:hAnsi="Times Roman"/>
           <w:rtl w:val="0"/>
+          <w:lang w:val="de-DE"/>
         </w:rPr>
         <w:t xml:space="preserve">(m </w:t>
       </w:r>
       <w:r>
         <w:rPr>
-          <w:rFonts w:ascii="Arial Unicode MS" w:cs="Arial Unicode MS" w:hAnsi="Arial Unicode MS" w:eastAsia="Arial Unicode MS" w:hint="default"/>
+          <w:rFonts w:ascii="Arial Unicode MS" w:hAnsi="Arial Unicode MS" w:hint="default"/>
+          <w:rtl w:val="0"/>
+          <w:lang w:val="de-DE"/>
+        </w:rPr>
+        <w:t>∗</w:t>
+      </w:r>
+      <w:r>
+        <w:rPr>
+          <w:rFonts w:ascii="Times Roman" w:hAnsi="Times Roman"/>
+          <w:rtl w:val="0"/>
+          <w:lang w:val="de-DE"/>
+        </w:rPr>
+        <w:t xml:space="preserve"> </w:t>
+      </w:r>
+      <w:r>
+        <w:rPr>
+          <w:rFonts w:ascii="Times Roman" w:hAnsi="Times Roman"/>
+          <w:rtl w:val="0"/>
+          <w:lang w:val="en-US"/>
+        </w:rPr>
+        <w:t xml:space="preserve">n) time greedy algorithm for solving Problem </w:t>
+      </w:r>
+      <w:r>
+        <w:rPr>
+          <w:rFonts w:ascii="Times Roman" w:hAnsi="Times Roman"/>
+          <w:rtl w:val="0"/>
+          <w:lang w:val="de-DE"/>
+        </w:rPr>
+        <w:t>1</w:t>
+      </w:r>
+      <w:r>
+        <w:rPr>
+          <w:rFonts w:ascii="Times Roman" w:hAnsi="Times Roman"/>
+          <w:rtl w:val="0"/>
+          <w:lang w:val="en-US"/>
+        </w:rPr>
+        <w:t>.</w:t>
+      </w:r>
+    </w:p>
+    <w:p>
+      <w:pPr>
+        <w:pStyle w:val="Default"/>
+        <w:spacing w:before="0" w:after="240" w:line="240" w:lineRule="auto"/>
+        <w:rPr>
+          <w:rFonts w:ascii="Times Roman" w:cs="Times Roman" w:hAnsi="Times Roman" w:eastAsia="Times Roman"/>
+        </w:rPr>
+      </w:pPr>
+    </w:p>
+    <w:p>
+      <w:pPr>
+        <w:pStyle w:val="Default"/>
+        <w:spacing w:before="0" w:after="240" w:line="240" w:lineRule="auto"/>
+        <w:rPr>
+          <w:rFonts w:ascii="Times Roman" w:cs="Times Roman" w:hAnsi="Times Roman" w:eastAsia="Times Roman"/>
+          <w:b w:val="1"/>
+          <w:bCs w:val="1"/>
+          <w:sz w:val="28"/>
+          <w:szCs w:val="28"/>
+          <w:lang w:val="en-US"/>
+        </w:rPr>
+      </w:pPr>
+      <w:r>
+        <w:rPr>
+          <w:rFonts w:ascii="Times Roman" w:hAnsi="Times Roman"/>
+          <w:b w:val="1"/>
+          <w:bCs w:val="1"/>
+          <w:sz w:val="28"/>
+          <w:szCs w:val="28"/>
+          <w:rtl w:val="0"/>
+          <w:lang w:val="en-US"/>
+        </w:rPr>
+        <w:t xml:space="preserve">Solution: </w:t>
+      </w:r>
+    </w:p>
+    <w:p>
+      <w:pPr>
+        <w:pStyle w:val="Default"/>
+        <w:spacing w:before="0" w:after="240" w:line="240" w:lineRule="auto"/>
+        <w:jc w:val="both"/>
+        <w:rPr>
+          <w:rFonts w:ascii="Times Roman" w:cs="Times Roman" w:hAnsi="Times Roman" w:eastAsia="Times Roman"/>
+          <w:lang w:val="en-US"/>
+        </w:rPr>
+      </w:pPr>
+      <w:r>
+        <w:rPr>
+          <w:rFonts w:ascii="Times Roman" w:hAnsi="Times Roman"/>
+          <w:rtl w:val="0"/>
+          <w:lang w:val="en-US"/>
+        </w:rPr>
+        <w:t xml:space="preserve">For the greedy algorithm, the approach is to iterate over all the stocks and for each stock, finding the minimum price of the stock and subtracting it to all the prices of the next days. Thus we find the transaction with maximum profit for each stocks and find out the maximum profit transaction in the process. </w:t>
+      </w:r>
+    </w:p>
+    <w:p>
+      <w:pPr>
+        <w:pStyle w:val="Default"/>
+        <w:spacing w:before="0" w:after="240" w:line="240" w:lineRule="auto"/>
+        <w:jc w:val="both"/>
+        <w:rPr>
+          <w:rFonts w:ascii="Times Roman" w:cs="Times Roman" w:hAnsi="Times Roman" w:eastAsia="Times Roman"/>
+          <w:lang w:val="en-US"/>
+        </w:rPr>
+      </w:pPr>
+      <w:r>
+        <w:rPr>
+          <w:rFonts w:ascii="Times Roman" w:hAnsi="Times Roman"/>
+          <w:rtl w:val="0"/>
+          <w:lang w:val="en-US"/>
+        </w:rPr>
+        <w:t>So for m stocks for n days, for each stock 1 to m, the algorithm goes from j = 1 to n, keeps a record of the minimum price from 1 to j and also keeps record of the maximum profit from days 1 to j. Since, a stock can be sold only after the day its bought, the minimum price must be subtracted from the prices after that day only. So, the algorithm greedily keeps a record of the maximum possible profit while going over each day for every stock.</w:t>
+      </w:r>
+    </w:p>
+    <w:p>
+      <w:pPr>
+        <w:pStyle w:val="Default"/>
+        <w:spacing w:before="0" w:after="240" w:line="240" w:lineRule="auto"/>
+        <w:rPr>
+          <w:rFonts w:ascii="Times Roman" w:cs="Times Roman" w:hAnsi="Times Roman" w:eastAsia="Times Roman"/>
+          <w:b w:val="1"/>
+          <w:bCs w:val="1"/>
+          <w:lang w:val="en-US"/>
+        </w:rPr>
+      </w:pPr>
+      <w:r>
+        <w:rPr>
+          <w:rFonts w:ascii="Times Roman" w:hAnsi="Times Roman"/>
+          <w:b w:val="1"/>
+          <w:bCs w:val="1"/>
+          <w:rtl w:val="0"/>
+          <w:lang w:val="en-US"/>
+        </w:rPr>
+        <w:t>Proof of correctness:</w:t>
+      </w:r>
+    </w:p>
+    <w:p>
+      <w:pPr>
+        <w:pStyle w:val="Default"/>
+        <w:spacing w:before="0" w:after="240" w:line="240" w:lineRule="auto"/>
+        <w:rPr>
+          <w:rFonts w:ascii="Times Roman" w:cs="Times Roman" w:hAnsi="Times Roman" w:eastAsia="Times Roman"/>
           <w:b w:val="0"/>
           <w:bCs w:val="0"/>
-          <w:i w:val="0"/>
-          <w:iCs w:val="0"/>
-          <w:rtl w:val="0"/>
-        </w:rPr>
-        <w:t>∗</w:t>
-      </w:r>
-      <w:r>
-        <w:rPr>
-          <w:rFonts w:ascii="Times Roman" w:hAnsi="Times Roman"/>
-          <w:rtl w:val="0"/>
-        </w:rPr>
-        <w:t xml:space="preserve"> </w:t>
-      </w:r>
-      <w:r>
-        <w:rPr>
-          <w:rFonts w:ascii="Times Roman" w:hAnsi="Times Roman"/>
-          <w:rtl w:val="0"/>
-          <w:lang w:val="en-US"/>
-        </w:rPr>
-        <w:t xml:space="preserve">n) time </w:t>
-      </w:r>
-      <w:r>
-        <w:rPr>
-          <w:rFonts w:ascii="Times Roman" w:hAnsi="Times Roman"/>
-          <w:rtl w:val="0"/>
-          <w:lang w:val="en-US"/>
-        </w:rPr>
-        <w:t>greedy</w:t>
-      </w:r>
-      <w:r>
-        <w:rPr>
-          <w:rFonts w:ascii="Times Roman" w:hAnsi="Times Roman"/>
-          <w:rtl w:val="0"/>
-          <w:lang w:val="en-US"/>
-        </w:rPr>
-        <w:t xml:space="preserve"> algorithm for solving Problem</w:t>
-      </w:r>
-      <w:r>
-        <w:rPr>
-          <w:rFonts w:ascii="Times Roman" w:hAnsi="Times Roman"/>
-          <w:rtl w:val="0"/>
-          <w:lang w:val="en-US"/>
-        </w:rPr>
-        <w:t xml:space="preserve"> </w:t>
-      </w:r>
-      <w:r>
-        <w:rPr>
-          <w:rFonts w:ascii="Times Roman" w:hAnsi="Times Roman"/>
-          <w:rtl w:val="0"/>
-        </w:rPr>
-        <w:t>1</w:t>
-      </w:r>
-      <w:r>
-        <w:rPr>
-          <w:rFonts w:ascii="Times Roman" w:hAnsi="Times Roman"/>
-          <w:rtl w:val="0"/>
-          <w:lang w:val="en-US"/>
-        </w:rPr>
-        <w:t>.</w:t>
-      </w:r>
-    </w:p>
-    <w:p>
-      <w:pPr>
-        <w:pStyle w:val="Default"/>
-        <w:bidi w:val="0"/>
-        <w:spacing w:before="0" w:after="240" w:line="240" w:lineRule="auto"/>
-        <w:ind w:left="0" w:right="0" w:firstLine="0"/>
-        <w:jc w:val="left"/>
-        <w:rPr>
-          <w:rFonts w:ascii="Times Roman" w:cs="Times Roman" w:hAnsi="Times Roman" w:eastAsia="Times Roman"/>
-          <w:rtl w:val="0"/>
-        </w:rPr>
-      </w:pPr>
-    </w:p>
-    <w:p>
-      <w:pPr>
-        <w:pStyle w:val="Default"/>
-        <w:bidi w:val="0"/>
-        <w:spacing w:before="0" w:after="240" w:line="240" w:lineRule="auto"/>
-        <w:ind w:left="0" w:right="0" w:firstLine="0"/>
-        <w:jc w:val="left"/>
+          <w:lang w:val="en-US"/>
+        </w:rPr>
+      </w:pPr>
+      <w:r>
+        <w:rPr>
+          <w:rFonts w:ascii="Times Roman" w:hAnsi="Times Roman"/>
+          <w:b w:val="1"/>
+          <w:bCs w:val="1"/>
+          <w:rtl w:val="0"/>
+          <w:lang w:val="en-US"/>
+        </w:rPr>
+        <w:t xml:space="preserve">Invariant:  MaxProfit(j): </w:t>
+      </w:r>
+      <w:r>
+        <w:rPr>
+          <w:rFonts w:ascii="Times Roman" w:hAnsi="Times Roman"/>
+          <w:b w:val="0"/>
+          <w:bCs w:val="0"/>
+          <w:rtl w:val="0"/>
+          <w:lang w:val="en-US"/>
+        </w:rPr>
+        <w:t xml:space="preserve"> Given algorithm will always give maximum profit after j days for n stocks.</w:t>
+      </w:r>
+    </w:p>
+    <w:p>
+      <w:pPr>
+        <w:pStyle w:val="Default"/>
+        <w:spacing w:before="0" w:after="240" w:line="240" w:lineRule="auto"/>
+        <w:rPr>
+          <w:rFonts w:ascii="Times Roman" w:cs="Times Roman" w:hAnsi="Times Roman" w:eastAsia="Times Roman"/>
+          <w:b w:val="1"/>
+          <w:bCs w:val="1"/>
+          <w:lang w:val="en-US"/>
+        </w:rPr>
+      </w:pPr>
+      <w:r>
+        <w:rPr>
+          <w:rFonts w:ascii="Times Roman" w:hAnsi="Times Roman"/>
+          <w:b w:val="1"/>
+          <w:bCs w:val="1"/>
+          <w:rtl w:val="0"/>
+          <w:lang w:val="en-US"/>
+        </w:rPr>
+        <w:t xml:space="preserve">Pf. : </w:t>
+      </w:r>
+      <w:r>
+        <w:rPr>
+          <w:rFonts w:ascii="Times Roman" w:hAnsi="Times Roman"/>
+          <w:b w:val="0"/>
+          <w:bCs w:val="0"/>
+          <w:rtl w:val="0"/>
+          <w:lang w:val="en-US"/>
+        </w:rPr>
+        <w:t>MaxProfit(j) find the maximum profit of each stock greedily. Finding min and max price values where index of min is less than index of max. Then finds the maximum from all the maximum transaction of each stock. So it will always return the maximum value of the profit.</w:t>
+      </w:r>
+    </w:p>
+    <w:p>
+      <w:pPr>
+        <w:pStyle w:val="Default"/>
+        <w:spacing w:before="0" w:after="240" w:line="240" w:lineRule="auto"/>
+        <w:rPr>
+          <w:rFonts w:ascii="Times Roman" w:cs="Times Roman" w:hAnsi="Times Roman" w:eastAsia="Times Roman"/>
+          <w:b w:val="1"/>
+          <w:bCs w:val="1"/>
+          <w:lang w:val="en-US"/>
+        </w:rPr>
+      </w:pPr>
+      <w:r>
+        <w:rPr>
+          <w:rFonts w:ascii="Times Roman" w:hAnsi="Times Roman"/>
+          <w:b w:val="1"/>
+          <w:bCs w:val="1"/>
+          <w:rtl w:val="0"/>
+          <w:lang w:val="en-US"/>
+        </w:rPr>
+        <w:t xml:space="preserve">Time complexity analysis: </w:t>
+      </w:r>
+    </w:p>
+    <w:p>
+      <w:pPr>
+        <w:pStyle w:val="Default"/>
+        <w:spacing w:before="0" w:after="240" w:line="240" w:lineRule="auto"/>
+        <w:jc w:val="both"/>
+        <w:rPr>
+          <w:rFonts w:ascii="Times Roman" w:cs="Times Roman" w:hAnsi="Times Roman" w:eastAsia="Times Roman"/>
+          <w:lang w:val="en-US"/>
+        </w:rPr>
+      </w:pPr>
+      <w:r>
+        <w:rPr>
+          <w:rFonts w:ascii="Times Roman" w:hAnsi="Times Roman"/>
+          <w:rtl w:val="0"/>
+          <w:lang w:val="en-US"/>
+        </w:rPr>
+        <w:t>Time complexity for the given task can be calculated as follows:  First iterating over all the stocks i.e. m. Then the algorithm goes from j = 1 to n and finds the minimum price and in turn finds the maximum possible profit from that stock. So, it finds the maximum profit from all the stocks and finds the maximum out of those transaction giving out the maximum profit and the transaction.</w:t>
+      </w:r>
+    </w:p>
+    <w:p>
+      <w:pPr>
+        <w:pStyle w:val="Default"/>
+        <w:spacing w:before="0" w:after="240" w:line="240" w:lineRule="auto"/>
+        <w:rPr>
+          <w:rFonts w:ascii="Times Roman" w:cs="Times Roman" w:hAnsi="Times Roman" w:eastAsia="Times Roman"/>
+          <w:b w:val="1"/>
+          <w:bCs w:val="1"/>
+          <w:lang w:val="en-US"/>
+        </w:rPr>
+      </w:pPr>
+      <w:r>
+        <w:rPr>
+          <w:rFonts w:ascii="Times Roman" w:hAnsi="Times Roman"/>
+          <w:rtl w:val="0"/>
+          <w:lang w:val="en-US"/>
+        </w:rPr>
+        <w:t xml:space="preserve">So the time complexity for this algorithm will be: </w:t>
+      </w:r>
+      <w:r>
+        <w:rPr>
+          <w:rFonts w:ascii="Times Roman" w:hAnsi="Times Roman"/>
+          <w:b w:val="1"/>
+          <w:bCs w:val="1"/>
+          <w:rtl w:val="0"/>
+          <w:lang w:val="en-US"/>
+        </w:rPr>
+        <w:t>O (m * n)</w:t>
+      </w:r>
+    </w:p>
+    <w:p>
+      <w:pPr>
+        <w:pStyle w:val="Default"/>
+        <w:spacing w:before="0" w:after="240" w:line="240" w:lineRule="auto"/>
+        <w:rPr>
+          <w:rFonts w:ascii="Times Roman" w:cs="Times Roman" w:hAnsi="Times Roman" w:eastAsia="Times Roman"/>
+          <w:b w:val="1"/>
+          <w:bCs w:val="1"/>
+        </w:rPr>
+      </w:pPr>
+    </w:p>
+    <w:p>
+      <w:pPr>
+        <w:pStyle w:val="Default"/>
+        <w:spacing w:before="0" w:after="240" w:line="240" w:lineRule="auto"/>
+        <w:rPr>
+          <w:rFonts w:ascii="Times Roman" w:cs="Times Roman" w:hAnsi="Times Roman" w:eastAsia="Times Roman"/>
+          <w:b w:val="1"/>
+          <w:bCs w:val="1"/>
+          <w:lang w:val="en-US"/>
+        </w:rPr>
+      </w:pPr>
+      <w:r>
+        <w:rPr>
+          <w:rFonts w:ascii="Times Roman" w:hAnsi="Times Roman"/>
+          <w:b w:val="1"/>
+          <w:bCs w:val="1"/>
+          <w:rtl w:val="0"/>
+          <w:lang w:val="en-US"/>
+        </w:rPr>
+        <w:t>Space Complexity analysis:</w:t>
+      </w:r>
+    </w:p>
+    <w:p>
+      <w:pPr>
+        <w:pStyle w:val="Default"/>
+        <w:spacing w:before="0" w:after="240" w:line="240" w:lineRule="auto"/>
+        <w:rPr>
+          <w:rFonts w:ascii="Times Roman" w:cs="Times Roman" w:hAnsi="Times Roman" w:eastAsia="Times Roman"/>
+          <w:lang w:val="en-US"/>
+        </w:rPr>
+      </w:pPr>
+      <w:r>
+        <w:rPr>
+          <w:rFonts w:ascii="Times Roman" w:hAnsi="Times Roman"/>
+          <w:rtl w:val="0"/>
+          <w:lang w:val="en-US"/>
+        </w:rPr>
+        <w:t xml:space="preserve">The algorithm stores the stocks and their prices in a 2d array of size m*n. It also stores the least price, profit, buy and sell as a integer. </w:t>
+      </w:r>
+    </w:p>
+    <w:p>
+      <w:pPr>
+        <w:pStyle w:val="Default"/>
+        <w:spacing w:before="0" w:after="240" w:line="240" w:lineRule="auto"/>
+        <w:rPr>
+          <w:rFonts w:ascii="Times Roman" w:cs="Times Roman" w:hAnsi="Times Roman" w:eastAsia="Times Roman"/>
+          <w:b w:val="1"/>
+          <w:bCs w:val="1"/>
+          <w:lang w:val="en-US"/>
+        </w:rPr>
+      </w:pPr>
+      <w:r>
+        <w:rPr>
+          <w:rFonts w:ascii="Times Roman" w:hAnsi="Times Roman"/>
+          <w:rtl w:val="0"/>
+          <w:lang w:val="en-US"/>
+        </w:rPr>
+        <w:t xml:space="preserve">So the space complexity for this algorithm will be: O (m * n + c) = </w:t>
+      </w:r>
+      <w:r>
+        <w:rPr>
+          <w:rFonts w:ascii="Times Roman" w:hAnsi="Times Roman"/>
+          <w:b w:val="1"/>
+          <w:bCs w:val="1"/>
+          <w:rtl w:val="0"/>
+          <w:lang w:val="en-US"/>
+        </w:rPr>
+        <w:t xml:space="preserve">O (m * n)                                </w:t>
+        <w:tab/>
+        <w:tab/>
+        <w:tab/>
+        <w:tab/>
+        <w:tab/>
+        <w:tab/>
+        <w:tab/>
+        <w:tab/>
+        <w:tab/>
+        <w:tab/>
+        <w:t xml:space="preserve">  </w:t>
+      </w:r>
+      <w:r>
+        <w:rPr>
+          <w:rFonts w:ascii="Times Roman" w:hAnsi="Times Roman"/>
+          <w:rtl w:val="0"/>
+          <w:lang w:val="en-US"/>
+        </w:rPr>
+        <w:t>[Here c is a constant]</w:t>
+      </w:r>
+    </w:p>
+    <w:p>
+      <w:pPr>
+        <w:pStyle w:val="Default"/>
+        <w:spacing w:before="0" w:after="240" w:line="240" w:lineRule="auto"/>
+        <w:rPr>
+          <w:rFonts w:ascii="Times Roman" w:cs="Times Roman" w:hAnsi="Times Roman" w:eastAsia="Times Roman"/>
+          <w:b w:val="1"/>
+          <w:bCs w:val="1"/>
+        </w:rPr>
+      </w:pPr>
+    </w:p>
+    <w:p>
+      <w:pPr>
+        <w:pStyle w:val="Default"/>
+        <w:spacing w:before="0" w:after="240" w:line="240" w:lineRule="auto"/>
         <w:rPr>
           <w:rFonts w:ascii="Times Roman" w:cs="Times Roman" w:hAnsi="Times Roman" w:eastAsia="Times Roman"/>
           <w:b w:val="1"/>
           <w:bCs w:val="1"/>
           <w:sz w:val="28"/>
           <w:szCs w:val="28"/>
-          <w:rtl w:val="0"/>
+          <w:lang w:val="en-US"/>
         </w:rPr>
       </w:pPr>
       <w:r>
@@ -391,347 +663,16 @@
           <w:rtl w:val="0"/>
           <w:lang w:val="en-US"/>
         </w:rPr>
-        <w:t xml:space="preserve">Solution: </w:t>
-      </w:r>
-    </w:p>
-    <w:p>
-      <w:pPr>
-        <w:pStyle w:val="Default"/>
-        <w:bidi w:val="0"/>
-        <w:spacing w:before="0" w:after="240" w:line="240" w:lineRule="auto"/>
-        <w:ind w:left="0" w:right="0" w:firstLine="0"/>
-        <w:jc w:val="both"/>
-        <w:rPr>
-          <w:rFonts w:ascii="Times Roman" w:cs="Times Roman" w:hAnsi="Times Roman" w:eastAsia="Times Roman"/>
-          <w:rtl w:val="0"/>
-        </w:rPr>
-      </w:pPr>
-      <w:r>
-        <w:rPr>
-          <w:rFonts w:ascii="Times Roman" w:hAnsi="Times Roman"/>
-          <w:rtl w:val="0"/>
-          <w:lang w:val="en-US"/>
-        </w:rPr>
-        <w:t xml:space="preserve">For the greedy algorithm, the approach is to iterate over all the stocks and for each stock, finding the minimum price of the stock and subtracting it to all the prices of the next days. Thus we find the transaction with maximum profit for each stocks and find out the maximum profit transaction in the process. </w:t>
-      </w:r>
-    </w:p>
-    <w:p>
-      <w:pPr>
-        <w:pStyle w:val="Default"/>
-        <w:bidi w:val="0"/>
-        <w:spacing w:before="0" w:after="240" w:line="240" w:lineRule="auto"/>
-        <w:ind w:left="0" w:right="0" w:firstLine="0"/>
-        <w:jc w:val="both"/>
-        <w:rPr>
-          <w:rFonts w:ascii="Times Roman" w:cs="Times Roman" w:hAnsi="Times Roman" w:eastAsia="Times Roman"/>
-          <w:rtl w:val="0"/>
-        </w:rPr>
-      </w:pPr>
-      <w:r>
-        <w:rPr>
-          <w:rFonts w:ascii="Times Roman" w:hAnsi="Times Roman"/>
-          <w:rtl w:val="0"/>
-          <w:lang w:val="en-US"/>
-        </w:rPr>
-        <w:t>So for m stocks for n days, for each stock 1 to m, the algorithm goes from j = 1 to n, keeps a record of the minimum price from 1 to j and also keeps record of the maximum profit from days 1 to j. Since, a stock can be sold only after the day its bought, the minimum price must be subtracted from the prices after that day only. So, the algorithm greedily keeps a record of the maximum possible profit while going over each day for every stock.</w:t>
-      </w:r>
-    </w:p>
-    <w:p>
-      <w:pPr>
-        <w:pStyle w:val="Default"/>
-        <w:bidi w:val="0"/>
-        <w:spacing w:before="0" w:after="240" w:line="240" w:lineRule="auto"/>
-        <w:ind w:left="0" w:right="0" w:firstLine="0"/>
-        <w:jc w:val="left"/>
-        <w:rPr>
-          <w:rFonts w:ascii="Times Roman" w:cs="Times Roman" w:hAnsi="Times Roman" w:eastAsia="Times Roman"/>
-          <w:b w:val="1"/>
-          <w:bCs w:val="1"/>
-          <w:rtl w:val="0"/>
-        </w:rPr>
-      </w:pPr>
-      <w:r>
-        <w:rPr>
-          <w:rFonts w:ascii="Times Roman" w:hAnsi="Times Roman"/>
-          <w:b w:val="1"/>
-          <w:bCs w:val="1"/>
-          <w:rtl w:val="0"/>
-          <w:lang w:val="en-US"/>
-        </w:rPr>
-        <w:t>Proof of correctness:</w:t>
-      </w:r>
-    </w:p>
-    <w:p>
-      <w:pPr>
-        <w:pStyle w:val="Default"/>
-        <w:bidi w:val="0"/>
-        <w:spacing w:before="0" w:after="240" w:line="240" w:lineRule="auto"/>
-        <w:ind w:left="0" w:right="0" w:firstLine="0"/>
-        <w:jc w:val="left"/>
-        <w:rPr>
-          <w:rFonts w:ascii="Times Roman" w:cs="Times Roman" w:hAnsi="Times Roman" w:eastAsia="Times Roman"/>
-          <w:b w:val="1"/>
-          <w:bCs w:val="1"/>
-          <w:rtl w:val="0"/>
-        </w:rPr>
-      </w:pPr>
-      <w:r>
-        <w:rPr>
-          <w:rFonts w:ascii="Times Roman" w:hAnsi="Times Roman"/>
-          <w:b w:val="1"/>
-          <w:bCs w:val="1"/>
-          <w:rtl w:val="0"/>
-          <w:lang w:val="en-US"/>
-        </w:rPr>
-        <w:t>-</w:t>
-      </w:r>
-    </w:p>
-    <w:p>
-      <w:pPr>
-        <w:pStyle w:val="Default"/>
-        <w:bidi w:val="0"/>
-        <w:spacing w:before="0" w:after="240" w:line="240" w:lineRule="auto"/>
-        <w:ind w:left="0" w:right="0" w:firstLine="0"/>
-        <w:jc w:val="left"/>
-        <w:rPr>
-          <w:rFonts w:ascii="Times Roman" w:cs="Times Roman" w:hAnsi="Times Roman" w:eastAsia="Times Roman"/>
-          <w:b w:val="1"/>
-          <w:bCs w:val="1"/>
-          <w:rtl w:val="0"/>
-        </w:rPr>
-      </w:pPr>
-      <w:r>
-        <w:rPr>
-          <w:rFonts w:ascii="Times Roman" w:hAnsi="Times Roman"/>
-          <w:b w:val="1"/>
-          <w:bCs w:val="1"/>
-          <w:rtl w:val="0"/>
-          <w:lang w:val="en-US"/>
-        </w:rPr>
-        <w:t xml:space="preserve">Time complexity analysis: </w:t>
-      </w:r>
-    </w:p>
-    <w:p>
-      <w:pPr>
-        <w:pStyle w:val="Default"/>
-        <w:bidi w:val="0"/>
-        <w:spacing w:before="0" w:after="240" w:line="240" w:lineRule="auto"/>
-        <w:ind w:left="0" w:right="0" w:firstLine="0"/>
-        <w:jc w:val="both"/>
-        <w:rPr>
-          <w:rFonts w:ascii="Times Roman" w:cs="Times Roman" w:hAnsi="Times Roman" w:eastAsia="Times Roman"/>
-          <w:rtl w:val="0"/>
-        </w:rPr>
-      </w:pPr>
-      <w:r>
-        <w:rPr>
-          <w:rFonts w:ascii="Times Roman" w:hAnsi="Times Roman"/>
-          <w:rtl w:val="0"/>
-          <w:lang w:val="en-US"/>
-        </w:rPr>
-        <w:t>Time complexity for the given task can be calculated as follows:  First iterating over all the stocks i.e. m. Then the algorithm goes from j = 1 to n and finds the minimum price and in turn finds the maximum possible profit from that stock. So, it finds the maximum profit from all the stocks and finds the maximum out of those transaction giving out the maximum profit and the transaction.</w:t>
-      </w:r>
-    </w:p>
-    <w:p>
-      <w:pPr>
-        <w:pStyle w:val="Default"/>
-        <w:bidi w:val="0"/>
-        <w:spacing w:before="0" w:after="240" w:line="240" w:lineRule="auto"/>
-        <w:ind w:left="0" w:right="0" w:firstLine="0"/>
-        <w:jc w:val="left"/>
-        <w:rPr>
-          <w:rFonts w:ascii="Times Roman" w:cs="Times Roman" w:hAnsi="Times Roman" w:eastAsia="Times Roman"/>
-          <w:b w:val="1"/>
-          <w:bCs w:val="1"/>
-          <w:rtl w:val="0"/>
-        </w:rPr>
-      </w:pPr>
-      <w:r>
-        <w:rPr>
-          <w:rFonts w:ascii="Times Roman" w:hAnsi="Times Roman"/>
-          <w:rtl w:val="0"/>
-          <w:lang w:val="en-US"/>
-        </w:rPr>
-        <w:t xml:space="preserve">So the time complexity for this algorithm will be: </w:t>
-      </w:r>
-      <w:r>
-        <w:rPr>
-          <w:rFonts w:ascii="Times Roman" w:hAnsi="Times Roman"/>
-          <w:b w:val="1"/>
-          <w:bCs w:val="1"/>
-          <w:rtl w:val="0"/>
-          <w:lang w:val="en-US"/>
-        </w:rPr>
-        <w:t>O (m * n)</w:t>
-      </w:r>
-    </w:p>
-    <w:p>
-      <w:pPr>
-        <w:pStyle w:val="Default"/>
-        <w:bidi w:val="0"/>
-        <w:spacing w:before="0" w:after="240" w:line="240" w:lineRule="auto"/>
-        <w:ind w:left="0" w:right="0" w:firstLine="0"/>
-        <w:jc w:val="left"/>
-        <w:rPr>
-          <w:rFonts w:ascii="Times Roman" w:cs="Times Roman" w:hAnsi="Times Roman" w:eastAsia="Times Roman"/>
-          <w:b w:val="1"/>
-          <w:bCs w:val="1"/>
-          <w:rtl w:val="0"/>
-        </w:rPr>
-      </w:pPr>
-    </w:p>
-    <w:p>
-      <w:pPr>
-        <w:pStyle w:val="Default"/>
-        <w:bidi w:val="0"/>
-        <w:spacing w:before="0" w:after="240" w:line="240" w:lineRule="auto"/>
-        <w:ind w:left="0" w:right="0" w:firstLine="0"/>
-        <w:jc w:val="left"/>
-        <w:rPr>
-          <w:rFonts w:ascii="Times Roman" w:cs="Times Roman" w:hAnsi="Times Roman" w:eastAsia="Times Roman"/>
-          <w:b w:val="1"/>
-          <w:bCs w:val="1"/>
-          <w:rtl w:val="0"/>
-        </w:rPr>
-      </w:pPr>
-      <w:r>
-        <w:rPr>
-          <w:rFonts w:ascii="Times Roman" w:hAnsi="Times Roman"/>
-          <w:b w:val="1"/>
-          <w:bCs w:val="1"/>
-          <w:rtl w:val="0"/>
-          <w:lang w:val="en-US"/>
-        </w:rPr>
-        <w:t>Space Complexity analysis:</w:t>
-      </w:r>
-    </w:p>
-    <w:p>
-      <w:pPr>
-        <w:pStyle w:val="Default"/>
-        <w:bidi w:val="0"/>
-        <w:spacing w:before="0" w:after="240" w:line="240" w:lineRule="auto"/>
-        <w:ind w:left="0" w:right="0" w:firstLine="0"/>
-        <w:jc w:val="left"/>
-        <w:rPr>
-          <w:rFonts w:ascii="Times Roman" w:cs="Times Roman" w:hAnsi="Times Roman" w:eastAsia="Times Roman"/>
-          <w:rtl w:val="0"/>
-        </w:rPr>
-      </w:pPr>
-      <w:r>
-        <w:rPr>
-          <w:rFonts w:ascii="Times Roman" w:hAnsi="Times Roman"/>
-          <w:rtl w:val="0"/>
-          <w:lang w:val="en-US"/>
-        </w:rPr>
-        <w:t xml:space="preserve">The algorithm stores the stocks and their prices in a 2d array of size m*n. It also stores the least price, profit, buy and sell as a integer. </w:t>
-      </w:r>
-    </w:p>
-    <w:p>
-      <w:pPr>
-        <w:pStyle w:val="Default"/>
-        <w:bidi w:val="0"/>
-        <w:spacing w:before="0" w:after="240" w:line="240" w:lineRule="auto"/>
-        <w:ind w:left="0" w:right="0" w:firstLine="0"/>
-        <w:jc w:val="left"/>
-        <w:rPr>
-          <w:rFonts w:ascii="Times Roman" w:cs="Times Roman" w:hAnsi="Times Roman" w:eastAsia="Times Roman"/>
-          <w:b w:val="1"/>
-          <w:bCs w:val="1"/>
-          <w:rtl w:val="0"/>
-        </w:rPr>
-      </w:pPr>
-      <w:r>
-        <w:rPr>
-          <w:rFonts w:ascii="Times Roman" w:hAnsi="Times Roman"/>
-          <w:rtl w:val="0"/>
-          <w:lang w:val="en-US"/>
-        </w:rPr>
-        <w:t xml:space="preserve">So the space complexity for this algorithm will be: O (m * n + c) = </w:t>
-      </w:r>
-      <w:r>
-        <w:rPr>
-          <w:rFonts w:ascii="Times Roman" w:hAnsi="Times Roman"/>
-          <w:b w:val="1"/>
-          <w:bCs w:val="1"/>
-          <w:rtl w:val="0"/>
-          <w:lang w:val="en-US"/>
-        </w:rPr>
-        <w:t xml:space="preserve">O (m * n)                                </w:t>
-        <w:tab/>
-        <w:tab/>
-        <w:tab/>
-        <w:tab/>
-        <w:tab/>
-        <w:tab/>
-        <w:tab/>
-        <w:tab/>
-        <w:tab/>
-        <w:tab/>
-        <w:t xml:space="preserve">  </w:t>
-      </w:r>
-      <w:r>
-        <w:rPr>
-          <w:rFonts w:ascii="Times Roman" w:hAnsi="Times Roman"/>
-          <w:rtl w:val="0"/>
-          <w:lang w:val="en-US"/>
-        </w:rPr>
-        <w:t>[Here c is a constant]</w:t>
-      </w:r>
-    </w:p>
-    <w:p>
-      <w:pPr>
-        <w:pStyle w:val="Default"/>
-        <w:bidi w:val="0"/>
-        <w:spacing w:before="0" w:after="240" w:line="240" w:lineRule="auto"/>
-        <w:ind w:left="0" w:right="0" w:firstLine="0"/>
-        <w:jc w:val="left"/>
-        <w:rPr>
-          <w:rFonts w:ascii="Times Roman" w:cs="Times Roman" w:hAnsi="Times Roman" w:eastAsia="Times Roman"/>
-          <w:b w:val="1"/>
-          <w:bCs w:val="1"/>
-          <w:rtl w:val="0"/>
-        </w:rPr>
-      </w:pPr>
-    </w:p>
-    <w:p>
-      <w:pPr>
-        <w:pStyle w:val="Default"/>
-        <w:bidi w:val="0"/>
-        <w:spacing w:before="0" w:after="240" w:line="240" w:lineRule="auto"/>
-        <w:ind w:left="0" w:right="0" w:firstLine="0"/>
-        <w:jc w:val="left"/>
-        <w:rPr>
-          <w:rFonts w:ascii="Times Roman" w:cs="Times Roman" w:hAnsi="Times Roman" w:eastAsia="Times Roman"/>
-          <w:b w:val="1"/>
-          <w:bCs w:val="1"/>
-          <w:sz w:val="28"/>
-          <w:szCs w:val="28"/>
-          <w:rtl w:val="0"/>
-        </w:rPr>
-      </w:pPr>
-      <w:r>
-        <w:rPr>
-          <w:rFonts w:ascii="Times Roman" w:hAnsi="Times Roman"/>
-          <w:b w:val="1"/>
-          <w:bCs w:val="1"/>
-          <w:sz w:val="28"/>
-          <w:szCs w:val="28"/>
-          <w:rtl w:val="0"/>
-          <w:lang w:val="en-US"/>
-        </w:rPr>
         <w:t>Pseudo Code:</w:t>
       </w:r>
     </w:p>
     <w:p>
       <w:pPr>
         <w:pStyle w:val="Default"/>
-        <w:bidi w:val="0"/>
-        <w:spacing w:before="0" w:after="240" w:line="240" w:lineRule="auto"/>
-        <w:ind w:left="0" w:right="0" w:firstLine="0"/>
-        <w:jc w:val="left"/>
-        <w:rPr>
-          <w:rFonts w:ascii="Times Roman" w:cs="Times Roman" w:hAnsi="Times Roman" w:eastAsia="Times Roman"/>
-          <w:rtl w:val="0"/>
+        <w:spacing w:before="0" w:after="240" w:line="240" w:lineRule="auto"/>
+        <w:rPr>
+          <w:rFonts w:ascii="Times Roman" w:cs="Times Roman" w:hAnsi="Times Roman" w:eastAsia="Times Roman"/>
+          <w:lang w:val="en-US"/>
         </w:rPr>
       </w:pPr>
       <w:r>
@@ -756,15 +697,12 @@
     <w:p>
       <w:pPr>
         <w:pStyle w:val="Default"/>
-        <w:bidi w:val="0"/>
-        <w:spacing w:before="0" w:after="240" w:line="240" w:lineRule="auto"/>
-        <w:ind w:left="0" w:right="0" w:firstLine="0"/>
-        <w:jc w:val="left"/>
-        <w:rPr>
-          <w:rFonts w:ascii="Times Roman" w:cs="Times Roman" w:hAnsi="Times Roman" w:eastAsia="Times Roman"/>
-          <w:b w:val="1"/>
-          <w:bCs w:val="1"/>
-          <w:rtl w:val="0"/>
+        <w:spacing w:before="0" w:after="240" w:line="240" w:lineRule="auto"/>
+        <w:rPr>
+          <w:rFonts w:ascii="Times Roman" w:cs="Times Roman" w:hAnsi="Times Roman" w:eastAsia="Times Roman"/>
+          <w:b w:val="1"/>
+          <w:bCs w:val="1"/>
+          <w:lang w:val="en-US"/>
         </w:rPr>
       </w:pPr>
       <w:r>
@@ -780,8 +718,6 @@
       <w:r>
         <w:rPr>
           <w:rFonts w:ascii="Times Roman" w:hAnsi="Times Roman"/>
-          <w:b w:val="0"/>
-          <w:bCs w:val="0"/>
           <w:rtl w:val="0"/>
           <w:lang w:val="en-US"/>
         </w:rPr>
@@ -791,15 +727,10 @@
     <w:p>
       <w:pPr>
         <w:pStyle w:val="Default"/>
-        <w:bidi w:val="0"/>
-        <w:spacing w:before="0" w:after="240" w:line="240" w:lineRule="auto"/>
-        <w:ind w:left="0" w:right="0" w:firstLine="0"/>
-        <w:jc w:val="left"/>
-        <w:rPr>
-          <w:rFonts w:ascii="Times Roman" w:cs="Times Roman" w:hAnsi="Times Roman" w:eastAsia="Times Roman"/>
-          <w:b w:val="0"/>
-          <w:bCs w:val="0"/>
-          <w:rtl w:val="0"/>
+        <w:spacing w:before="0" w:after="240" w:line="240" w:lineRule="auto"/>
+        <w:rPr>
+          <w:rFonts w:ascii="Times Roman" w:cs="Times Roman" w:hAnsi="Times Roman" w:eastAsia="Times Roman"/>
+          <w:lang w:val="en-US"/>
         </w:rPr>
       </w:pPr>
       <w:r>
@@ -815,8 +746,6 @@
       <w:r>
         <w:rPr>
           <w:rFonts w:ascii="Times Roman" w:hAnsi="Times Roman"/>
-          <w:b w:val="0"/>
-          <w:bCs w:val="0"/>
           <w:rtl w:val="0"/>
           <w:lang w:val="en-US"/>
         </w:rPr>
@@ -826,22 +755,15 @@
     <w:p>
       <w:pPr>
         <w:pStyle w:val="Default"/>
-        <w:bidi w:val="0"/>
-        <w:spacing w:before="0" w:after="240" w:line="240" w:lineRule="auto"/>
-        <w:ind w:left="0" w:right="0" w:firstLine="0"/>
-        <w:jc w:val="left"/>
-        <w:rPr>
-          <w:rFonts w:ascii="Times Roman" w:cs="Times Roman" w:hAnsi="Times Roman" w:eastAsia="Times Roman"/>
-          <w:b w:val="0"/>
-          <w:bCs w:val="0"/>
-          <w:rtl w:val="0"/>
-        </w:rPr>
-      </w:pPr>
-      <w:r>
-        <w:rPr>
-          <w:rFonts w:ascii="Times Roman" w:cs="Times Roman" w:hAnsi="Times Roman" w:eastAsia="Times Roman"/>
-          <w:b w:val="0"/>
-          <w:bCs w:val="0"/>
+        <w:spacing w:before="0" w:after="240" w:line="240" w:lineRule="auto"/>
+        <w:rPr>
+          <w:rFonts w:ascii="Times Roman" w:cs="Times Roman" w:hAnsi="Times Roman" w:eastAsia="Times Roman"/>
+          <w:lang w:val="en-US"/>
+        </w:rPr>
+      </w:pPr>
+      <w:r>
+        <w:rPr>
+          <w:rFonts w:ascii="Times Roman" w:cs="Times Roman" w:hAnsi="Times Roman" w:eastAsia="Times Roman"/>
           <w:rtl w:val="0"/>
           <w:lang w:val="en-US"/>
         </w:rPr>
@@ -853,22 +775,15 @@
     <w:p>
       <w:pPr>
         <w:pStyle w:val="Default"/>
-        <w:bidi w:val="0"/>
-        <w:spacing w:before="0" w:after="240" w:line="240" w:lineRule="auto"/>
-        <w:ind w:left="0" w:right="0" w:firstLine="0"/>
-        <w:jc w:val="left"/>
-        <w:rPr>
-          <w:rFonts w:ascii="Times Roman" w:cs="Times Roman" w:hAnsi="Times Roman" w:eastAsia="Times Roman"/>
-          <w:b w:val="0"/>
-          <w:bCs w:val="0"/>
-          <w:rtl w:val="0"/>
-        </w:rPr>
-      </w:pPr>
-      <w:r>
-        <w:rPr>
-          <w:rFonts w:ascii="Times Roman" w:cs="Times Roman" w:hAnsi="Times Roman" w:eastAsia="Times Roman"/>
-          <w:b w:val="0"/>
-          <w:bCs w:val="0"/>
+        <w:spacing w:before="0" w:after="240" w:line="240" w:lineRule="auto"/>
+        <w:rPr>
+          <w:rFonts w:ascii="Times Roman" w:cs="Times Roman" w:hAnsi="Times Roman" w:eastAsia="Times Roman"/>
+          <w:lang w:val="en-US"/>
+        </w:rPr>
+      </w:pPr>
+      <w:r>
+        <w:rPr>
+          <w:rFonts w:ascii="Times Roman" w:cs="Times Roman" w:hAnsi="Times Roman" w:eastAsia="Times Roman"/>
           <w:rtl w:val="0"/>
           <w:lang w:val="en-US"/>
         </w:rPr>
@@ -881,22 +796,15 @@
     <w:p>
       <w:pPr>
         <w:pStyle w:val="Default"/>
-        <w:bidi w:val="0"/>
-        <w:spacing w:before="0" w:after="240" w:line="240" w:lineRule="auto"/>
-        <w:ind w:left="0" w:right="0" w:firstLine="0"/>
-        <w:jc w:val="left"/>
-        <w:rPr>
-          <w:rFonts w:ascii="Times Roman" w:cs="Times Roman" w:hAnsi="Times Roman" w:eastAsia="Times Roman"/>
-          <w:b w:val="0"/>
-          <w:bCs w:val="0"/>
-          <w:rtl w:val="0"/>
-        </w:rPr>
-      </w:pPr>
-      <w:r>
-        <w:rPr>
-          <w:rFonts w:ascii="Times Roman" w:cs="Times Roman" w:hAnsi="Times Roman" w:eastAsia="Times Roman"/>
-          <w:b w:val="0"/>
-          <w:bCs w:val="0"/>
+        <w:spacing w:before="0" w:after="240" w:line="240" w:lineRule="auto"/>
+        <w:rPr>
+          <w:rFonts w:ascii="Times Roman" w:cs="Times Roman" w:hAnsi="Times Roman" w:eastAsia="Times Roman"/>
+          <w:lang w:val="en-US"/>
+        </w:rPr>
+      </w:pPr>
+      <w:r>
+        <w:rPr>
+          <w:rFonts w:ascii="Times Roman" w:cs="Times Roman" w:hAnsi="Times Roman" w:eastAsia="Times Roman"/>
           <w:rtl w:val="0"/>
           <w:lang w:val="en-US"/>
         </w:rPr>
@@ -910,22 +818,15 @@
     <w:p>
       <w:pPr>
         <w:pStyle w:val="Default"/>
-        <w:bidi w:val="0"/>
-        <w:spacing w:before="0" w:after="240" w:line="240" w:lineRule="auto"/>
-        <w:ind w:left="0" w:right="0" w:firstLine="0"/>
-        <w:jc w:val="left"/>
-        <w:rPr>
-          <w:rFonts w:ascii="Times Roman" w:cs="Times Roman" w:hAnsi="Times Roman" w:eastAsia="Times Roman"/>
-          <w:b w:val="0"/>
-          <w:bCs w:val="0"/>
-          <w:rtl w:val="0"/>
-        </w:rPr>
-      </w:pPr>
-      <w:r>
-        <w:rPr>
-          <w:rFonts w:ascii="Times Roman" w:cs="Times Roman" w:hAnsi="Times Roman" w:eastAsia="Times Roman"/>
-          <w:b w:val="0"/>
-          <w:bCs w:val="0"/>
+        <w:spacing w:before="0" w:after="240" w:line="240" w:lineRule="auto"/>
+        <w:rPr>
+          <w:rFonts w:ascii="Times Roman" w:cs="Times Roman" w:hAnsi="Times Roman" w:eastAsia="Times Roman"/>
+          <w:lang w:val="en-US"/>
+        </w:rPr>
+      </w:pPr>
+      <w:r>
+        <w:rPr>
+          <w:rFonts w:ascii="Times Roman" w:cs="Times Roman" w:hAnsi="Times Roman" w:eastAsia="Times Roman"/>
           <w:rtl w:val="0"/>
           <w:lang w:val="en-US"/>
         </w:rPr>
@@ -939,22 +840,15 @@
     <w:p>
       <w:pPr>
         <w:pStyle w:val="Default"/>
-        <w:bidi w:val="0"/>
-        <w:spacing w:before="0" w:after="240" w:line="240" w:lineRule="auto"/>
-        <w:ind w:left="0" w:right="0" w:firstLine="0"/>
-        <w:jc w:val="left"/>
-        <w:rPr>
-          <w:rFonts w:ascii="Times Roman" w:cs="Times Roman" w:hAnsi="Times Roman" w:eastAsia="Times Roman"/>
-          <w:b w:val="0"/>
-          <w:bCs w:val="0"/>
-          <w:rtl w:val="0"/>
-        </w:rPr>
-      </w:pPr>
-      <w:r>
-        <w:rPr>
-          <w:rFonts w:ascii="Times Roman" w:cs="Times Roman" w:hAnsi="Times Roman" w:eastAsia="Times Roman"/>
-          <w:b w:val="0"/>
-          <w:bCs w:val="0"/>
+        <w:spacing w:before="0" w:after="240" w:line="240" w:lineRule="auto"/>
+        <w:rPr>
+          <w:rFonts w:ascii="Times Roman" w:cs="Times Roman" w:hAnsi="Times Roman" w:eastAsia="Times Roman"/>
+          <w:lang w:val="en-US"/>
+        </w:rPr>
+      </w:pPr>
+      <w:r>
+        <w:rPr>
+          <w:rFonts w:ascii="Times Roman" w:cs="Times Roman" w:hAnsi="Times Roman" w:eastAsia="Times Roman"/>
           <w:rtl w:val="0"/>
           <w:lang w:val="en-US"/>
         </w:rPr>
@@ -967,22 +861,15 @@
     <w:p>
       <w:pPr>
         <w:pStyle w:val="Default"/>
-        <w:bidi w:val="0"/>
-        <w:spacing w:before="0" w:after="240" w:line="240" w:lineRule="auto"/>
-        <w:ind w:left="0" w:right="0" w:firstLine="0"/>
-        <w:jc w:val="left"/>
-        <w:rPr>
-          <w:rFonts w:ascii="Times Roman" w:cs="Times Roman" w:hAnsi="Times Roman" w:eastAsia="Times Roman"/>
-          <w:b w:val="0"/>
-          <w:bCs w:val="0"/>
-          <w:rtl w:val="0"/>
-        </w:rPr>
-      </w:pPr>
-      <w:r>
-        <w:rPr>
-          <w:rFonts w:ascii="Times Roman" w:cs="Times Roman" w:hAnsi="Times Roman" w:eastAsia="Times Roman"/>
-          <w:b w:val="0"/>
-          <w:bCs w:val="0"/>
+        <w:spacing w:before="0" w:after="240" w:line="240" w:lineRule="auto"/>
+        <w:rPr>
+          <w:rFonts w:ascii="Times Roman" w:cs="Times Roman" w:hAnsi="Times Roman" w:eastAsia="Times Roman"/>
+          <w:lang w:val="en-US"/>
+        </w:rPr>
+      </w:pPr>
+      <w:r>
+        <w:rPr>
+          <w:rFonts w:ascii="Times Roman" w:cs="Times Roman" w:hAnsi="Times Roman" w:eastAsia="Times Roman"/>
           <w:rtl w:val="0"/>
           <w:lang w:val="en-US"/>
         </w:rPr>
@@ -996,22 +883,15 @@
     <w:p>
       <w:pPr>
         <w:pStyle w:val="Default"/>
-        <w:bidi w:val="0"/>
-        <w:spacing w:before="0" w:after="240" w:line="240" w:lineRule="auto"/>
-        <w:ind w:left="0" w:right="0" w:firstLine="0"/>
-        <w:jc w:val="left"/>
-        <w:rPr>
-          <w:rFonts w:ascii="Times Roman" w:cs="Times Roman" w:hAnsi="Times Roman" w:eastAsia="Times Roman"/>
-          <w:b w:val="0"/>
-          <w:bCs w:val="0"/>
-          <w:rtl w:val="0"/>
-        </w:rPr>
-      </w:pPr>
-      <w:r>
-        <w:rPr>
-          <w:rFonts w:ascii="Times Roman" w:cs="Times Roman" w:hAnsi="Times Roman" w:eastAsia="Times Roman"/>
-          <w:b w:val="0"/>
-          <w:bCs w:val="0"/>
+        <w:spacing w:before="0" w:after="240" w:line="240" w:lineRule="auto"/>
+        <w:rPr>
+          <w:rFonts w:ascii="Times Roman" w:cs="Times Roman" w:hAnsi="Times Roman" w:eastAsia="Times Roman"/>
+          <w:lang w:val="en-US"/>
+        </w:rPr>
+      </w:pPr>
+      <w:r>
+        <w:rPr>
+          <w:rFonts w:ascii="Times Roman" w:cs="Times Roman" w:hAnsi="Times Roman" w:eastAsia="Times Roman"/>
           <w:rtl w:val="0"/>
           <w:lang w:val="en-US"/>
         </w:rPr>
@@ -1025,22 +905,15 @@
     <w:p>
       <w:pPr>
         <w:pStyle w:val="Default"/>
-        <w:bidi w:val="0"/>
-        <w:spacing w:before="0" w:after="240" w:line="240" w:lineRule="auto"/>
-        <w:ind w:left="0" w:right="0" w:firstLine="0"/>
-        <w:jc w:val="left"/>
-        <w:rPr>
-          <w:rFonts w:ascii="Times Roman" w:cs="Times Roman" w:hAnsi="Times Roman" w:eastAsia="Times Roman"/>
-          <w:b w:val="0"/>
-          <w:bCs w:val="0"/>
-          <w:rtl w:val="0"/>
-        </w:rPr>
-      </w:pPr>
-      <w:r>
-        <w:rPr>
-          <w:rFonts w:ascii="Times Roman" w:cs="Times Roman" w:hAnsi="Times Roman" w:eastAsia="Times Roman"/>
-          <w:b w:val="0"/>
-          <w:bCs w:val="0"/>
+        <w:spacing w:before="0" w:after="240" w:line="240" w:lineRule="auto"/>
+        <w:rPr>
+          <w:rFonts w:ascii="Times Roman" w:cs="Times Roman" w:hAnsi="Times Roman" w:eastAsia="Times Roman"/>
+          <w:lang w:val="en-US"/>
+        </w:rPr>
+      </w:pPr>
+      <w:r>
+        <w:rPr>
+          <w:rFonts w:ascii="Times Roman" w:cs="Times Roman" w:hAnsi="Times Roman" w:eastAsia="Times Roman"/>
           <w:rtl w:val="0"/>
           <w:lang w:val="en-US"/>
         </w:rPr>
@@ -1057,13 +930,7 @@
     <w:p>
       <w:pPr>
         <w:pStyle w:val="Default"/>
-        <w:bidi w:val="0"/>
-        <w:spacing w:before="0" w:after="240" w:line="240" w:lineRule="auto"/>
-        <w:ind w:left="0" w:right="0" w:firstLine="0"/>
-        <w:jc w:val="left"/>
-        <w:rPr>
-          <w:rtl w:val="0"/>
-        </w:rPr>
+        <w:spacing w:before="0" w:after="240" w:line="240" w:lineRule="auto"/>
       </w:pPr>
       <w:r>
         <w:rPr>
@@ -1078,20 +945,10 @@
       <w:r>
         <w:rPr>
           <w:rFonts w:ascii="Times Roman" w:hAnsi="Times Roman"/>
-          <w:b w:val="0"/>
-          <w:bCs w:val="0"/>
           <w:rtl w:val="0"/>
           <w:lang w:val="en-US"/>
         </w:rPr>
         <w:t>Return {Profit, stock, buy, sell}</w:t>
-      </w:r>
-      <w:r>
-        <w:rPr>
-          <w:rFonts w:ascii="Times Roman" w:cs="Times Roman" w:hAnsi="Times Roman" w:eastAsia="Times Roman"/>
-          <w:b w:val="1"/>
-          <w:bCs w:val="1"/>
-          <w:rtl w:val="0"/>
-        </w:rPr>
       </w:r>
     </w:p>
     <w:sectPr>
@@ -1108,6 +965,10 @@
 <file path=word/footer1.xml><?xml version="1.0" encoding="utf-8"?>
 <w:ftr xmlns:r="http://schemas.openxmlformats.org/officeDocument/2006/relationships" xmlns:wp="http://schemas.openxmlformats.org/drawingml/2006/wordprocessingDrawing" xmlns:w="http://schemas.openxmlformats.org/wordprocessingml/2006/main" xmlns:w10="urn:schemas-microsoft-com:office:word" xmlns:w14="http://schemas.microsoft.com/office/word/2010/wordml" xmlns:wps="http://schemas.microsoft.com/office/word/2010/wordprocessingShape" xmlns:wpg="http://schemas.microsoft.com/office/word/2010/wordprocessingGroup" xmlns:mc="http://schemas.openxmlformats.org/markup-compatibility/2006" xmlns:v="urn:schemas-microsoft-com:vml" xmlns:o="urn:schemas-microsoft-com:office:office" xmlns:m="http://schemas.openxmlformats.org/officeDocument/2006/math" mc:Ignorable="w14">
   <w:p>
+    <w:pPr>
+      <w:pStyle w:val="Header &amp; Footer"/>
+      <w:bidi w:val="0"/>
+    </w:pPr>
     <w:r/>
   </w:p>
 </w:ftr>
@@ -1116,6 +977,10 @@
 <file path=word/header1.xml><?xml version="1.0" encoding="utf-8"?>
 <w:hdr xmlns:r="http://schemas.openxmlformats.org/officeDocument/2006/relationships" xmlns:wp="http://schemas.openxmlformats.org/drawingml/2006/wordprocessingDrawing" xmlns:w="http://schemas.openxmlformats.org/wordprocessingml/2006/main" xmlns:w10="urn:schemas-microsoft-com:office:word" xmlns:w14="http://schemas.microsoft.com/office/word/2010/wordml" xmlns:wps="http://schemas.microsoft.com/office/word/2010/wordprocessingShape" xmlns:wpg="http://schemas.microsoft.com/office/word/2010/wordprocessingGroup" xmlns:mc="http://schemas.openxmlformats.org/markup-compatibility/2006" xmlns:v="urn:schemas-microsoft-com:vml" xmlns:o="urn:schemas-microsoft-com:office:office" xmlns:m="http://schemas.openxmlformats.org/officeDocument/2006/math" mc:Ignorable="w14">
   <w:p>
+    <w:pPr>
+      <w:pStyle w:val="Header &amp; Footer"/>
+      <w:bidi w:val="0"/>
+    </w:pPr>
     <w:r/>
   </w:p>
 </w:hdr>
@@ -1228,9 +1093,58 @@
     <w:next w:val="No List"/>
     <w:pPr/>
   </w:style>
-  <w:style w:type="paragraph" w:styleId="Body">
-    <w:name w:val="Body"/>
-    <w:next w:val="Body"/>
+  <w:style w:type="paragraph" w:styleId="Header &amp; Footer">
+    <w:name w:val="Header &amp; Footer"/>
+    <w:next w:val="Header &amp; Footer"/>
+    <w:pPr>
+      <w:keepNext w:val="0"/>
+      <w:keepLines w:val="0"/>
+      <w:pageBreakBefore w:val="0"/>
+      <w:widowControl w:val="1"/>
+      <w:shd w:val="clear" w:color="auto" w:fill="auto"/>
+      <w:tabs>
+        <w:tab w:val="right" w:pos="9020"/>
+      </w:tabs>
+      <w:suppressAutoHyphens w:val="0"/>
+      <w:bidi w:val="0"/>
+      <w:spacing w:before="0" w:after="0" w:line="240" w:lineRule="auto"/>
+      <w:ind w:left="0" w:right="0" w:firstLine="0"/>
+      <w:jc w:val="left"/>
+      <w:outlineLvl w:val="9"/>
+    </w:pPr>
+    <w:rPr>
+      <w:rFonts w:ascii="Helvetica Neue" w:cs="Arial Unicode MS" w:hAnsi="Helvetica Neue" w:eastAsia="Arial Unicode MS"/>
+      <w:b w:val="0"/>
+      <w:bCs w:val="0"/>
+      <w:i w:val="0"/>
+      <w:iCs w:val="0"/>
+      <w:caps w:val="0"/>
+      <w:smallCaps w:val="0"/>
+      <w:strike w:val="0"/>
+      <w:dstrike w:val="0"/>
+      <w:outline w:val="0"/>
+      <w:color w:val="000000"/>
+      <w:spacing w:val="0"/>
+      <w:kern w:val="0"/>
+      <w:position w:val="0"/>
+      <w:sz w:val="24"/>
+      <w:szCs w:val="24"/>
+      <w:u w:val="none"/>
+      <w:shd w:val="nil" w:color="auto" w:fill="auto"/>
+      <w:vertAlign w:val="baseline"/>
+      <w14:textOutline>
+        <w14:noFill/>
+      </w14:textOutline>
+      <w14:textFill>
+        <w14:solidFill>
+          <w14:srgbClr w14:val="000000"/>
+        </w14:solidFill>
+      </w14:textFill>
+    </w:rPr>
+  </w:style>
+  <w:style w:type="paragraph" w:styleId="Body A">
+    <w:name w:val="Body A"/>
+    <w:next w:val="Body A"/>
     <w:pPr>
       <w:keepNext w:val="0"/>
       <w:keepLines w:val="0"/>
@@ -1261,12 +1175,13 @@
       <w:position w:val="0"/>
       <w:sz w:val="22"/>
       <w:szCs w:val="22"/>
-      <w:u w:val="none"/>
+      <w:u w:val="none" w:color="000000"/>
       <w:shd w:val="nil" w:color="auto" w:fill="auto"/>
       <w:vertAlign w:val="baseline"/>
       <w:lang w:val="en-US"/>
-      <w14:textOutline>
+      <w14:textOutline w14:w="12700" w14:cap="flat">
         <w14:noFill/>
+        <w14:miter w14:lim="400000"/>
       </w14:textOutline>
       <w14:textFill>
         <w14:solidFill>
@@ -1308,12 +1223,13 @@
       <w:position w:val="0"/>
       <w:sz w:val="24"/>
       <w:szCs w:val="24"/>
-      <w:u w:val="none"/>
+      <w:u w:val="none" w:color="000000"/>
       <w:shd w:val="nil" w:color="auto" w:fill="auto"/>
       <w:vertAlign w:val="baseline"/>
       <w:lang w:val="de-DE"/>
-      <w14:textOutline>
+      <w14:textOutline w14:w="12700" w14:cap="flat">
         <w14:noFill/>
+        <w14:miter w14:lim="400000"/>
       </w14:textOutline>
       <w14:textFill>
         <w14:solidFill>
@@ -1336,10 +1252,10 @@
         <a:srgbClr val="FFFFFF"/>
       </a:lt1>
       <a:dk2>
-        <a:srgbClr val="5E5E5E"/>
+        <a:srgbClr val="A7A7A7"/>
       </a:dk2>
       <a:lt2>
-        <a:srgbClr val="D5D5D5"/>
+        <a:srgbClr val="535353"/>
       </a:lt2>
       <a:accent1>
         <a:srgbClr val="00A2FF"/>
@@ -1516,11 +1432,14 @@
     <a:spDef>
       <a:spPr>
         <a:solidFill>
-          <a:srgbClr val="000000"/>
+          <a:srgbClr val="FFFFFF"/>
         </a:solidFill>
-        <a:ln w="12700" cap="flat">
-          <a:noFill/>
-          <a:miter lim="400000"/>
+        <a:ln w="25400" cap="flat">
+          <a:solidFill>
+            <a:schemeClr val="accent1"/>
+          </a:solidFill>
+          <a:prstDash val="solid"/>
+          <a:round/>
         </a:ln>
         <a:effectLst/>
         <a:sp3d/>
@@ -1529,34 +1448,34 @@
         <a:spAutoFit/>
       </a:bodyPr>
       <a:lstStyle>
-        <a:defPPr marL="0" marR="0" indent="0" algn="ctr" defTabSz="584200" rtl="0" fontAlgn="auto" latinLnBrk="0" hangingPunct="0">
-          <a:lnSpc>
-            <a:spcPct val="100000"/>
-          </a:lnSpc>
-          <a:spcBef>
-            <a:spcPts val="0"/>
-          </a:spcBef>
-          <a:spcAft>
-            <a:spcPts val="0"/>
-          </a:spcAft>
-          <a:buClrTx/>
-          <a:buSzTx/>
-          <a:buFontTx/>
-          <a:buNone/>
-          <a:tabLst/>
-          <a:defRPr b="0" baseline="0" cap="none" i="0" spc="0" strike="noStrike" sz="1200" u="none" kumimoji="0" normalizeH="0">
-            <a:ln>
-              <a:noFill/>
-            </a:ln>
-            <a:solidFill>
-              <a:srgbClr val="FFFFFF"/>
-            </a:solidFill>
-            <a:effectLst/>
-            <a:uFillTx/>
-            <a:latin typeface="Helvetica Neue Medium"/>
-            <a:ea typeface="Helvetica Neue Medium"/>
-            <a:cs typeface="Helvetica Neue Medium"/>
-            <a:sym typeface="Helvetica Neue Medium"/>
+        <a:defPPr marL="0" marR="0" indent="0" algn="l" defTabSz="914400" rtl="0" fontAlgn="auto" latinLnBrk="0" hangingPunct="0">
+          <a:lnSpc>
+            <a:spcPct val="100000"/>
+          </a:lnSpc>
+          <a:spcBef>
+            <a:spcPts val="0"/>
+          </a:spcBef>
+          <a:spcAft>
+            <a:spcPts val="0"/>
+          </a:spcAft>
+          <a:buClrTx/>
+          <a:buSzTx/>
+          <a:buFontTx/>
+          <a:buNone/>
+          <a:tabLst/>
+          <a:defRPr b="0" baseline="0" cap="none" i="0" spc="0" strike="noStrike" sz="1800" u="none" kumimoji="0" normalizeH="0">
+            <a:ln>
+              <a:noFill/>
+            </a:ln>
+            <a:solidFill>
+              <a:srgbClr val="000000"/>
+            </a:solidFill>
+            <a:effectLst/>
+            <a:uFillTx/>
+            <a:latin typeface="+mn-lt"/>
+            <a:ea typeface="+mn-ea"/>
+            <a:cs typeface="+mn-cs"/>
+            <a:sym typeface="Helvetica Neue"/>
           </a:defRPr>
         </a:defPPr>
         <a:lvl1pPr marL="0" marR="0" indent="0" algn="l" defTabSz="914400" rtl="0" fontAlgn="auto" latinLnBrk="1" hangingPunct="0">
@@ -1806,10 +1725,10 @@
         <a:noFill/>
         <a:ln w="25400" cap="flat">
           <a:solidFill>
-            <a:srgbClr val="000000"/>
+            <a:schemeClr val="accent1"/>
           </a:solidFill>
           <a:prstDash val="solid"/>
-          <a:miter lim="400000"/>
+          <a:round/>
         </a:ln>
         <a:effectLst/>
         <a:sp3d/>
@@ -2100,22 +2019,22 @@
         <a:spAutoFit/>
       </a:bodyPr>
       <a:lstStyle>
-        <a:defPPr marL="0" marR="0" indent="0" algn="l" defTabSz="457200" rtl="0" fontAlgn="auto" latinLnBrk="0" hangingPunct="0">
-          <a:lnSpc>
-            <a:spcPct val="100000"/>
-          </a:lnSpc>
-          <a:spcBef>
-            <a:spcPts val="0"/>
-          </a:spcBef>
-          <a:spcAft>
-            <a:spcPts val="0"/>
-          </a:spcAft>
-          <a:buClrTx/>
-          <a:buSzTx/>
-          <a:buFontTx/>
-          <a:buNone/>
-          <a:tabLst/>
-          <a:defRPr b="0" baseline="0" cap="none" i="0" spc="0" strike="noStrike" sz="1100" u="none" kumimoji="0" normalizeH="0">
+        <a:defPPr marL="0" marR="0" indent="0" algn="l" defTabSz="914400" rtl="0" fontAlgn="auto" latinLnBrk="0" hangingPunct="0">
+          <a:lnSpc>
+            <a:spcPct val="100000"/>
+          </a:lnSpc>
+          <a:spcBef>
+            <a:spcPts val="0"/>
+          </a:spcBef>
+          <a:spcAft>
+            <a:spcPts val="0"/>
+          </a:spcAft>
+          <a:buClrTx/>
+          <a:buSzTx/>
+          <a:buFontTx/>
+          <a:buNone/>
+          <a:tabLst/>
+          <a:defRPr b="0" baseline="0" cap="none" i="0" spc="0" strike="noStrike" sz="1800" u="none" kumimoji="0" normalizeH="0">
             <a:ln>
               <a:noFill/>
             </a:ln>

</xml_diff>